<commit_message>
commit cambio de titulo
</commit_message>
<xml_diff>
--- a/Propuesta de Tesis - Ernesto Soto Torres.docx
+++ b/Propuesta de Tesis - Ernesto Soto Torres.docx
@@ -56,6 +56,16 @@
           <w:lang w:val="es-ES"/>
         </w:rPr>
         <w:t>ESCUELA DE POSGRADO</w:t>
+      </w:r>
+      <w:r>
+        <w:rPr>
+          <w:rFonts w:ascii="Arial" w:hAnsi="Arial" w:cs="Arial"/>
+          <w:b/>
+          <w:bCs/>
+          <w:sz w:val="32"/>
+          <w:lang w:val="es-ES"/>
+        </w:rPr>
+        <w:t xml:space="preserve"> FIEE-UNI</w:t>
       </w:r>
     </w:p>
     <w:p>
@@ -11410,7 +11420,7 @@
           <v:shape id="_x0000_i1025" type="#_x0000_t75" style="width:435.75pt;height:81.75pt" o:ole="">
             <v:imagedata r:id="rId10" o:title=""/>
           </v:shape>
-          <o:OLEObject Type="Embed" ProgID="Visio.Drawing.15" ShapeID="_x0000_i1025" DrawAspect="Content" ObjectID="_1671540192" r:id="rId11"/>
+          <o:OLEObject Type="Embed" ProgID="Visio.Drawing.15" ShapeID="_x0000_i1025" DrawAspect="Content" ObjectID="_1671541241" r:id="rId11"/>
         </w:object>
       </w:r>
     </w:p>
@@ -11914,7 +11924,7 @@
           <v:shape id="_x0000_i1026" type="#_x0000_t75" style="width:417pt;height:88.5pt" o:ole="">
             <v:imagedata r:id="rId12" o:title=""/>
           </v:shape>
-          <o:OLEObject Type="Embed" ProgID="Visio.Drawing.15" ShapeID="_x0000_i1026" DrawAspect="Content" ObjectID="_1671540193" r:id="rId13"/>
+          <o:OLEObject Type="Embed" ProgID="Visio.Drawing.15" ShapeID="_x0000_i1026" DrawAspect="Content" ObjectID="_1671541242" r:id="rId13"/>
         </w:object>
       </w:r>
     </w:p>

</xml_diff>